<commit_message>
Update project documentation to reflect changes in software requirements and database schema
- Updated software requirements to include 'yfinance' and 'pandas' alongside 'Django'.
- Revised database schema descriptions for the 'stock', 'historical_data', 'industry', 'sector', and 'country' tables, including new fields and foreign key relationships.
- Enhanced clarity on data relationships and usage scenarios within the project documentation.
- Adjusted installation instructions to incorporate the new library requirements.
</commit_message>
<xml_diff>
--- a/doc.docx
+++ b/doc.docx
@@ -77,7 +77,6 @@
       <w:pPr>
         <w:bidi w:val="0"/>
         <w:rPr>
-          <w:rFonts w:hint="cs"/>
           <w:b/>
           <w:bCs/>
           <w:rtl/>
@@ -931,7 +930,29 @@
         <w:bidi w:val="0"/>
       </w:pPr>
       <w:r>
-        <w:t>Python (Django)</w:t>
+        <w:t>Python (</w:t>
+      </w:r>
+      <w:proofErr w:type="spellStart"/>
+      <w:r>
+        <w:t>d</w:t>
+      </w:r>
+      <w:r>
+        <w:t>jango</w:t>
+      </w:r>
+      <w:proofErr w:type="spellEnd"/>
+      <w:r>
+        <w:t xml:space="preserve">, </w:t>
+      </w:r>
+      <w:proofErr w:type="spellStart"/>
+      <w:r>
+        <w:t>yfinance</w:t>
+      </w:r>
+      <w:proofErr w:type="spellEnd"/>
+      <w:r>
+        <w:t>, pandas</w:t>
+      </w:r>
+      <w:r>
+        <w:t>)</w:t>
       </w:r>
     </w:p>
     <w:p>
@@ -1025,7 +1046,6 @@
       <w:pPr>
         <w:bidi w:val="0"/>
         <w:rPr>
-          <w:rFonts w:hint="cs"/>
           <w:rtl/>
         </w:rPr>
       </w:pPr>
@@ -1786,15 +1806,15 @@
           <w:b/>
           <w:bCs/>
         </w:rPr>
-        <w:t>.4. T</w:t>
-      </w:r>
-      <w:proofErr w:type="spellStart"/>
-      <w:r>
-        <w:rPr>
-          <w:b/>
-          <w:bCs/>
-        </w:rPr>
-        <w:t>arihsel</w:t>
+        <w:t xml:space="preserve">.4. </w:t>
+      </w:r>
+      <w:proofErr w:type="spellStart"/>
+      <w:r>
+        <w:rPr>
+          <w:b/>
+          <w:bCs/>
+        </w:rPr>
+        <w:t>Tarihsel</w:t>
       </w:r>
       <w:proofErr w:type="spellEnd"/>
       <w:r>
@@ -1944,17 +1964,8 @@
           <w:b/>
           <w:bCs/>
         </w:rPr>
-        <w:t xml:space="preserve">.1. Tablo </w:t>
-      </w:r>
-      <w:proofErr w:type="spellStart"/>
-      <w:r>
-        <w:rPr>
-          <w:b/>
-          <w:bCs/>
-        </w:rPr>
-        <w:t>Yapıları</w:t>
-      </w:r>
-      <w:proofErr w:type="spellEnd"/>
+        <w:t>.1. Tablo Yapıları</w:t>
+      </w:r>
     </w:p>
     <w:p>
       <w:pPr>
@@ -1990,31 +2001,18 @@
         <w:bidi w:val="0"/>
       </w:pPr>
       <w:r>
-        <w:t xml:space="preserve">ticker: Hisse </w:t>
-      </w:r>
-      <w:proofErr w:type="spellStart"/>
-      <w:r>
-        <w:t>sembolü</w:t>
-      </w:r>
-      <w:proofErr w:type="spellEnd"/>
-      <w:r>
-        <w:t xml:space="preserve"> (</w:t>
-      </w:r>
-      <w:proofErr w:type="spellStart"/>
-      <w:r>
-        <w:t>birincil</w:t>
-      </w:r>
-      <w:proofErr w:type="spellEnd"/>
-      <w:r>
-        <w:t xml:space="preserve"> </w:t>
-      </w:r>
-      <w:proofErr w:type="spellStart"/>
-      <w:r>
-        <w:t>anahtar</w:t>
-      </w:r>
-      <w:proofErr w:type="spellEnd"/>
-      <w:r>
-        <w:t>)</w:t>
+        <w:t xml:space="preserve">symbol: Hisse </w:t>
+      </w:r>
+      <w:proofErr w:type="spellStart"/>
+      <w:r>
+        <w:t>sembol</w:t>
+      </w:r>
+      <w:proofErr w:type="spellEnd"/>
+      <w:r>
+        <w:rPr>
+          <w:lang w:val="tr-TR"/>
+        </w:rPr>
+        <w:t>ü</w:t>
       </w:r>
     </w:p>
     <w:p>
@@ -2025,13 +2023,8 @@
         </w:numPr>
         <w:bidi w:val="0"/>
       </w:pPr>
-      <w:proofErr w:type="spellStart"/>
-      <w:r>
-        <w:t>brand_name</w:t>
-      </w:r>
-      <w:proofErr w:type="spellEnd"/>
-      <w:r>
-        <w:t xml:space="preserve">: Marka </w:t>
+      <w:r>
+        <w:t xml:space="preserve">brand: Marka </w:t>
       </w:r>
       <w:proofErr w:type="spellStart"/>
       <w:r>
@@ -2049,23 +2042,154 @@
       </w:pPr>
       <w:proofErr w:type="spellStart"/>
       <w:r>
-        <w:t>industry_tag</w:t>
+        <w:t>industry_</w:t>
+      </w:r>
+      <w:r>
+        <w:t>id</w:t>
       </w:r>
       <w:proofErr w:type="spellEnd"/>
       <w:r>
         <w:t xml:space="preserve">: </w:t>
       </w:r>
-      <w:proofErr w:type="spellStart"/>
-      <w:r>
-        <w:t>Sektör</w:t>
-      </w:r>
-      <w:proofErr w:type="spellEnd"/>
-      <w:r>
-        <w:t xml:space="preserve"> </w:t>
-      </w:r>
-      <w:proofErr w:type="spellStart"/>
-      <w:r>
-        <w:t>etiketi</w:t>
+      <w:r>
+        <w:t xml:space="preserve">industry </w:t>
+      </w:r>
+      <w:proofErr w:type="spellStart"/>
+      <w:r>
+        <w:t>tablosuna</w:t>
+      </w:r>
+      <w:proofErr w:type="spellEnd"/>
+      <w:r>
+        <w:t xml:space="preserve"> </w:t>
+      </w:r>
+      <w:proofErr w:type="spellStart"/>
+      <w:r>
+        <w:t>referans</w:t>
+      </w:r>
+      <w:proofErr w:type="spellEnd"/>
+      <w:r>
+        <w:t xml:space="preserve"> </w:t>
+      </w:r>
+      <w:proofErr w:type="spellStart"/>
+      <w:r>
+        <w:t>veren</w:t>
+      </w:r>
+      <w:proofErr w:type="spellEnd"/>
+      <w:r>
+        <w:t xml:space="preserve"> </w:t>
+      </w:r>
+      <w:proofErr w:type="spellStart"/>
+      <w:r>
+        <w:t>yabancı</w:t>
+      </w:r>
+      <w:proofErr w:type="spellEnd"/>
+      <w:r>
+        <w:t xml:space="preserve"> </w:t>
+      </w:r>
+      <w:proofErr w:type="spellStart"/>
+      <w:r>
+        <w:t>anahtar</w:t>
+      </w:r>
+      <w:proofErr w:type="spellEnd"/>
+    </w:p>
+    <w:p>
+      <w:pPr>
+        <w:numPr>
+          <w:ilvl w:val="1"/>
+          <w:numId w:val="12"/>
+        </w:numPr>
+        <w:bidi w:val="0"/>
+      </w:pPr>
+      <w:proofErr w:type="spellStart"/>
+      <w:r>
+        <w:t>country_id</w:t>
+      </w:r>
+      <w:proofErr w:type="spellEnd"/>
+      <w:r>
+        <w:t xml:space="preserve">: country </w:t>
+      </w:r>
+      <w:proofErr w:type="spellStart"/>
+      <w:r>
+        <w:t>tablosuna</w:t>
+      </w:r>
+      <w:proofErr w:type="spellEnd"/>
+      <w:r>
+        <w:t xml:space="preserve"> </w:t>
+      </w:r>
+      <w:proofErr w:type="spellStart"/>
+      <w:r>
+        <w:t>referans</w:t>
+      </w:r>
+      <w:proofErr w:type="spellEnd"/>
+      <w:r>
+        <w:t xml:space="preserve"> </w:t>
+      </w:r>
+      <w:proofErr w:type="spellStart"/>
+      <w:r>
+        <w:t>veren</w:t>
+      </w:r>
+      <w:proofErr w:type="spellEnd"/>
+      <w:r>
+        <w:t xml:space="preserve"> </w:t>
+      </w:r>
+      <w:proofErr w:type="spellStart"/>
+      <w:r>
+        <w:t>yabancı</w:t>
+      </w:r>
+      <w:proofErr w:type="spellEnd"/>
+      <w:r>
+        <w:t xml:space="preserve"> </w:t>
+      </w:r>
+      <w:proofErr w:type="spellStart"/>
+      <w:r>
+        <w:t>anahtar</w:t>
+      </w:r>
+      <w:proofErr w:type="spellEnd"/>
+    </w:p>
+    <w:p>
+      <w:pPr>
+        <w:numPr>
+          <w:ilvl w:val="1"/>
+          <w:numId w:val="12"/>
+        </w:numPr>
+        <w:bidi w:val="0"/>
+      </w:pPr>
+      <w:r>
+        <w:t xml:space="preserve">price: </w:t>
+      </w:r>
+      <w:proofErr w:type="spellStart"/>
+      <w:r>
+        <w:t>Güncel</w:t>
+      </w:r>
+      <w:proofErr w:type="spellEnd"/>
+      <w:r>
+        <w:t xml:space="preserve"> </w:t>
+      </w:r>
+      <w:proofErr w:type="spellStart"/>
+      <w:r>
+        <w:t>fiyat</w:t>
+      </w:r>
+      <w:proofErr w:type="spellEnd"/>
+    </w:p>
+    <w:p>
+      <w:pPr>
+        <w:numPr>
+          <w:ilvl w:val="1"/>
+          <w:numId w:val="12"/>
+        </w:numPr>
+        <w:bidi w:val="0"/>
+      </w:pPr>
+      <w:proofErr w:type="spellStart"/>
+      <w:r>
+        <w:t>market_cap</w:t>
+      </w:r>
+      <w:proofErr w:type="spellEnd"/>
+      <w:r>
+        <w:t xml:space="preserve">: Piyasa </w:t>
+      </w:r>
+      <w:proofErr w:type="spellStart"/>
+      <w:r>
+        <w:t>değeri</w:t>
       </w:r>
       <w:proofErr w:type="spellEnd"/>
     </w:p>
@@ -2155,16 +2279,37 @@
         </w:numPr>
         <w:bidi w:val="0"/>
       </w:pPr>
-      <w:r>
-        <w:t xml:space="preserve">ticker: Hisse </w:t>
-      </w:r>
-      <w:proofErr w:type="spellStart"/>
-      <w:r>
-        <w:t>sembolü</w:t>
-      </w:r>
-      <w:proofErr w:type="spellEnd"/>
-      <w:r>
-        <w:t xml:space="preserve"> (</w:t>
+      <w:proofErr w:type="spellStart"/>
+      <w:r>
+        <w:t>stock_symbol</w:t>
+      </w:r>
+      <w:proofErr w:type="spellEnd"/>
+      <w:r>
+        <w:t xml:space="preserve">: stock </w:t>
+      </w:r>
+      <w:proofErr w:type="spellStart"/>
+      <w:r>
+        <w:t>tablosuna</w:t>
+      </w:r>
+      <w:proofErr w:type="spellEnd"/>
+      <w:r>
+        <w:t xml:space="preserve"> </w:t>
+      </w:r>
+      <w:proofErr w:type="spellStart"/>
+      <w:r>
+        <w:t>referans</w:t>
+      </w:r>
+      <w:proofErr w:type="spellEnd"/>
+      <w:r>
+        <w:t xml:space="preserve"> </w:t>
+      </w:r>
+      <w:proofErr w:type="spellStart"/>
+      <w:r>
+        <w:t>veren</w:t>
+      </w:r>
+      <w:proofErr w:type="spellEnd"/>
+      <w:r>
+        <w:t xml:space="preserve"> </w:t>
       </w:r>
       <w:proofErr w:type="spellStart"/>
       <w:r>
@@ -2179,9 +2324,6 @@
         <w:t>anahtar</w:t>
       </w:r>
       <w:proofErr w:type="spellEnd"/>
-      <w:r>
-        <w:t>)</w:t>
-      </w:r>
     </w:p>
     <w:p>
       <w:pPr>
@@ -2192,13 +2334,8 @@
         <w:bidi w:val="0"/>
       </w:pPr>
       <w:r>
-        <w:t xml:space="preserve">date: Veri </w:t>
-      </w:r>
-      <w:proofErr w:type="spellStart"/>
-      <w:r>
-        <w:t>tarihi</w:t>
-      </w:r>
-      <w:proofErr w:type="spellEnd"/>
+        <w:t>date: Tarih</w:t>
+      </w:r>
     </w:p>
     <w:p>
       <w:pPr>
@@ -2208,8 +2345,16 @@
         </w:numPr>
         <w:bidi w:val="0"/>
       </w:pPr>
-      <w:r>
-        <w:t xml:space="preserve">open: </w:t>
+      <w:proofErr w:type="spellStart"/>
+      <w:r>
+        <w:t>open</w:t>
+      </w:r>
+      <w:r>
+        <w:t>_price</w:t>
+      </w:r>
+      <w:proofErr w:type="spellEnd"/>
+      <w:r>
+        <w:t xml:space="preserve">: </w:t>
       </w:r>
       <w:proofErr w:type="spellStart"/>
       <w:r>
@@ -2233,8 +2378,16 @@
         </w:numPr>
         <w:bidi w:val="0"/>
       </w:pPr>
-      <w:r>
-        <w:t xml:space="preserve">high: Gün </w:t>
+      <w:proofErr w:type="spellStart"/>
+      <w:r>
+        <w:t>high</w:t>
+      </w:r>
+      <w:r>
+        <w:t>_price</w:t>
+      </w:r>
+      <w:proofErr w:type="spellEnd"/>
+      <w:r>
+        <w:t xml:space="preserve">: Gün </w:t>
       </w:r>
       <w:proofErr w:type="spellStart"/>
       <w:r>
@@ -2274,8 +2427,16 @@
         </w:numPr>
         <w:bidi w:val="0"/>
       </w:pPr>
-      <w:r>
-        <w:t xml:space="preserve">low: Gün </w:t>
+      <w:proofErr w:type="spellStart"/>
+      <w:r>
+        <w:t>low</w:t>
+      </w:r>
+      <w:r>
+        <w:t>_price</w:t>
+      </w:r>
+      <w:proofErr w:type="spellEnd"/>
+      <w:r>
+        <w:t xml:space="preserve">: Gün </w:t>
       </w:r>
       <w:proofErr w:type="spellStart"/>
       <w:r>
@@ -2315,8 +2476,16 @@
         </w:numPr>
         <w:bidi w:val="0"/>
       </w:pPr>
-      <w:r>
-        <w:t xml:space="preserve">close: </w:t>
+      <w:proofErr w:type="spellStart"/>
+      <w:r>
+        <w:t>close</w:t>
+      </w:r>
+      <w:r>
+        <w:t>_price</w:t>
+      </w:r>
+      <w:proofErr w:type="spellEnd"/>
+      <w:r>
+        <w:t xml:space="preserve">: </w:t>
       </w:r>
       <w:proofErr w:type="spellStart"/>
       <w:r>
@@ -2399,25 +2568,38 @@
     <w:p>
       <w:pPr>
         <w:numPr>
-          <w:ilvl w:val="0"/>
+          <w:ilvl w:val="1"/>
           <w:numId w:val="12"/>
         </w:numPr>
         <w:bidi w:val="0"/>
       </w:pPr>
-      <w:r>
-        <w:rPr>
-          <w:b/>
-          <w:bCs/>
-        </w:rPr>
-        <w:t xml:space="preserve">industry </w:t>
-      </w:r>
-      <w:proofErr w:type="spellStart"/>
-      <w:r>
-        <w:rPr>
-          <w:b/>
-          <w:bCs/>
-        </w:rPr>
-        <w:t>Tablosu</w:t>
+      <w:proofErr w:type="spellStart"/>
+      <w:r>
+        <w:t>shares_outstanding</w:t>
+      </w:r>
+      <w:proofErr w:type="spellEnd"/>
+      <w:r>
+        <w:t xml:space="preserve">: </w:t>
+      </w:r>
+      <w:proofErr w:type="spellStart"/>
+      <w:r>
+        <w:t>Dolaşımdaki</w:t>
+      </w:r>
+      <w:proofErr w:type="spellEnd"/>
+      <w:r>
+        <w:t xml:space="preserve"> </w:t>
+      </w:r>
+      <w:proofErr w:type="spellStart"/>
+      <w:r>
+        <w:t>hisse</w:t>
+      </w:r>
+      <w:proofErr w:type="spellEnd"/>
+      <w:r>
+        <w:t xml:space="preserve"> </w:t>
+      </w:r>
+      <w:proofErr w:type="spellStart"/>
+      <w:r>
+        <w:t>adedi</w:t>
       </w:r>
       <w:proofErr w:type="spellEnd"/>
     </w:p>
@@ -2431,44 +2613,42 @@
       </w:pPr>
       <w:proofErr w:type="spellStart"/>
       <w:r>
-        <w:t>industry_tag</w:t>
-      </w:r>
-      <w:proofErr w:type="spellEnd"/>
-      <w:r>
-        <w:t xml:space="preserve">: </w:t>
-      </w:r>
-      <w:proofErr w:type="spellStart"/>
-      <w:r>
-        <w:t>Sektör</w:t>
-      </w:r>
-      <w:proofErr w:type="spellEnd"/>
-      <w:r>
-        <w:t xml:space="preserve"> </w:t>
-      </w:r>
-      <w:proofErr w:type="spellStart"/>
-      <w:r>
-        <w:t>etiketi</w:t>
-      </w:r>
-      <w:proofErr w:type="spellEnd"/>
-      <w:r>
-        <w:t xml:space="preserve"> (</w:t>
-      </w:r>
-      <w:proofErr w:type="spellStart"/>
-      <w:r>
-        <w:t>birincil</w:t>
-      </w:r>
-      <w:proofErr w:type="spellEnd"/>
-      <w:r>
-        <w:t xml:space="preserve"> </w:t>
-      </w:r>
-      <w:proofErr w:type="spellStart"/>
-      <w:r>
-        <w:t>anahtar</w:t>
-      </w:r>
-      <w:proofErr w:type="spellEnd"/>
-      <w:r>
-        <w:t>)</w:t>
-      </w:r>
+        <w:t>market_cap</w:t>
+      </w:r>
+      <w:proofErr w:type="spellEnd"/>
+      <w:r>
+        <w:t xml:space="preserve">: Piyasa </w:t>
+      </w:r>
+      <w:proofErr w:type="spellStart"/>
+      <w:r>
+        <w:t>değeri</w:t>
+      </w:r>
+      <w:proofErr w:type="spellEnd"/>
+    </w:p>
+    <w:p>
+      <w:pPr>
+        <w:numPr>
+          <w:ilvl w:val="0"/>
+          <w:numId w:val="12"/>
+        </w:numPr>
+        <w:bidi w:val="0"/>
+      </w:pPr>
+      <w:r>
+        <w:rPr>
+          <w:b/>
+          <w:bCs/>
+        </w:rPr>
+        <w:t xml:space="preserve">industry </w:t>
+      </w:r>
+      <w:proofErr w:type="spellStart"/>
+      <w:r>
+        <w:rPr>
+          <w:b/>
+          <w:bCs/>
+        </w:rPr>
+        <w:t>Tablosu</w:t>
+      </w:r>
+      <w:proofErr w:type="spellEnd"/>
     </w:p>
     <w:p>
       <w:pPr>
@@ -2478,19 +2658,306 @@
         </w:numPr>
         <w:bidi w:val="0"/>
       </w:pPr>
-      <w:proofErr w:type="spellStart"/>
-      <w:r>
-        <w:t>industry_name</w:t>
-      </w:r>
-      <w:proofErr w:type="spellEnd"/>
-      <w:r>
-        <w:t xml:space="preserve">: </w:t>
+      <w:r>
+        <w:t>id: industry</w:t>
+      </w:r>
+      <w:r>
+        <w:rPr>
+          <w:b/>
+          <w:bCs/>
+        </w:rPr>
+        <w:t xml:space="preserve"> </w:t>
+      </w:r>
+      <w:proofErr w:type="spellStart"/>
+      <w:r>
+        <w:t>kimliği</w:t>
+      </w:r>
+      <w:proofErr w:type="spellEnd"/>
+      <w:r>
+        <w:t xml:space="preserve"> (</w:t>
+      </w:r>
+      <w:proofErr w:type="spellStart"/>
+      <w:r>
+        <w:t>Birincil</w:t>
+      </w:r>
+      <w:proofErr w:type="spellEnd"/>
+      <w:r>
+        <w:t xml:space="preserve"> </w:t>
+      </w:r>
+      <w:proofErr w:type="spellStart"/>
+      <w:r>
+        <w:t>Anahtar</w:t>
+      </w:r>
+      <w:proofErr w:type="spellEnd"/>
+      <w:r>
+        <w:t>)</w:t>
+      </w:r>
+    </w:p>
+    <w:p>
+      <w:pPr>
+        <w:numPr>
+          <w:ilvl w:val="1"/>
+          <w:numId w:val="12"/>
+        </w:numPr>
+        <w:bidi w:val="0"/>
+      </w:pPr>
+      <w:r>
+        <w:t>name: industry</w:t>
+      </w:r>
+      <w:r>
+        <w:rPr>
+          <w:b/>
+          <w:bCs/>
+        </w:rPr>
+        <w:t xml:space="preserve"> </w:t>
+      </w:r>
+      <w:proofErr w:type="spellStart"/>
+      <w:r>
+        <w:t>adı</w:t>
+      </w:r>
+      <w:proofErr w:type="spellEnd"/>
+    </w:p>
+    <w:p>
+      <w:pPr>
+        <w:numPr>
+          <w:ilvl w:val="1"/>
+          <w:numId w:val="12"/>
+        </w:numPr>
+        <w:bidi w:val="0"/>
+        <w:rPr>
+          <w:b/>
+          <w:bCs/>
+        </w:rPr>
+      </w:pPr>
+      <w:proofErr w:type="spellStart"/>
+      <w:r>
+        <w:t>sector_id</w:t>
+      </w:r>
+      <w:proofErr w:type="spellEnd"/>
+      <w:r>
+        <w:t xml:space="preserve">: sector </w:t>
+      </w:r>
+      <w:proofErr w:type="spellStart"/>
+      <w:r>
+        <w:t>tablosuna</w:t>
+      </w:r>
+      <w:proofErr w:type="spellEnd"/>
+      <w:r>
+        <w:t xml:space="preserve"> </w:t>
+      </w:r>
+      <w:proofErr w:type="spellStart"/>
+      <w:r>
+        <w:t>referans</w:t>
+      </w:r>
+      <w:proofErr w:type="spellEnd"/>
+      <w:r>
+        <w:t xml:space="preserve"> </w:t>
+      </w:r>
+      <w:proofErr w:type="spellStart"/>
+      <w:r>
+        <w:t>veren</w:t>
+      </w:r>
+      <w:proofErr w:type="spellEnd"/>
+      <w:r>
+        <w:t xml:space="preserve"> </w:t>
+      </w:r>
+      <w:proofErr w:type="spellStart"/>
+      <w:r>
+        <w:t>yabancı</w:t>
+      </w:r>
+      <w:proofErr w:type="spellEnd"/>
+      <w:r>
+        <w:t xml:space="preserve"> </w:t>
+      </w:r>
+      <w:proofErr w:type="spellStart"/>
+      <w:r>
+        <w:t>anahtar</w:t>
+      </w:r>
+      <w:proofErr w:type="spellEnd"/>
+    </w:p>
+    <w:p>
+      <w:pPr>
+        <w:numPr>
+          <w:ilvl w:val="0"/>
+          <w:numId w:val="12"/>
+        </w:numPr>
+        <w:bidi w:val="0"/>
+      </w:pPr>
+      <w:r>
+        <w:rPr>
+          <w:b/>
+          <w:bCs/>
+        </w:rPr>
+        <w:t xml:space="preserve">sector </w:t>
+      </w:r>
+      <w:proofErr w:type="spellStart"/>
+      <w:r>
+        <w:rPr>
+          <w:b/>
+          <w:bCs/>
+        </w:rPr>
+        <w:t>Tablosu</w:t>
+      </w:r>
+      <w:proofErr w:type="spellEnd"/>
+    </w:p>
+    <w:p>
+      <w:pPr>
+        <w:numPr>
+          <w:ilvl w:val="1"/>
+          <w:numId w:val="12"/>
+        </w:numPr>
+        <w:bidi w:val="0"/>
+      </w:pPr>
+      <w:r>
+        <w:t xml:space="preserve">id: </w:t>
       </w:r>
       <w:proofErr w:type="spellStart"/>
       <w:r>
         <w:t>Sektör</w:t>
       </w:r>
       <w:proofErr w:type="spellEnd"/>
+      <w:r>
+        <w:t xml:space="preserve"> </w:t>
+      </w:r>
+      <w:proofErr w:type="spellStart"/>
+      <w:r>
+        <w:t>kimliği</w:t>
+      </w:r>
+      <w:proofErr w:type="spellEnd"/>
+      <w:r>
+        <w:t xml:space="preserve"> (</w:t>
+      </w:r>
+      <w:proofErr w:type="spellStart"/>
+      <w:r>
+        <w:t>Birincil</w:t>
+      </w:r>
+      <w:proofErr w:type="spellEnd"/>
+      <w:r>
+        <w:t xml:space="preserve"> </w:t>
+      </w:r>
+      <w:proofErr w:type="spellStart"/>
+      <w:r>
+        <w:t>Anahtar</w:t>
+      </w:r>
+      <w:proofErr w:type="spellEnd"/>
+      <w:r>
+        <w:t>)</w:t>
+      </w:r>
+    </w:p>
+    <w:p>
+      <w:pPr>
+        <w:numPr>
+          <w:ilvl w:val="1"/>
+          <w:numId w:val="12"/>
+        </w:numPr>
+        <w:bidi w:val="0"/>
+      </w:pPr>
+      <w:r>
+        <w:t xml:space="preserve">name: </w:t>
+      </w:r>
+      <w:proofErr w:type="spellStart"/>
+      <w:r>
+        <w:t>Sektör</w:t>
+      </w:r>
+      <w:proofErr w:type="spellEnd"/>
+      <w:r>
+        <w:t xml:space="preserve"> </w:t>
+      </w:r>
+      <w:proofErr w:type="spellStart"/>
+      <w:r>
+        <w:t>adı</w:t>
+      </w:r>
+      <w:proofErr w:type="spellEnd"/>
+    </w:p>
+    <w:p>
+      <w:pPr>
+        <w:numPr>
+          <w:ilvl w:val="0"/>
+          <w:numId w:val="12"/>
+        </w:numPr>
+        <w:bidi w:val="0"/>
+      </w:pPr>
+      <w:r>
+        <w:rPr>
+          <w:b/>
+          <w:bCs/>
+        </w:rPr>
+        <w:lastRenderedPageBreak/>
+        <w:t>country</w:t>
+      </w:r>
+      <w:r>
+        <w:rPr>
+          <w:b/>
+          <w:bCs/>
+        </w:rPr>
+        <w:t xml:space="preserve"> </w:t>
+      </w:r>
+      <w:proofErr w:type="spellStart"/>
+      <w:r>
+        <w:rPr>
+          <w:b/>
+          <w:bCs/>
+        </w:rPr>
+        <w:t>Tablosu</w:t>
+      </w:r>
+      <w:proofErr w:type="spellEnd"/>
+    </w:p>
+    <w:p>
+      <w:pPr>
+        <w:numPr>
+          <w:ilvl w:val="1"/>
+          <w:numId w:val="12"/>
+        </w:numPr>
+        <w:bidi w:val="0"/>
+      </w:pPr>
+      <w:r>
+        <w:t xml:space="preserve">id: </w:t>
+      </w:r>
+      <w:r>
+        <w:t>country</w:t>
+      </w:r>
+      <w:r>
+        <w:t xml:space="preserve"> </w:t>
+      </w:r>
+      <w:proofErr w:type="spellStart"/>
+      <w:r>
+        <w:t>kimliği</w:t>
+      </w:r>
+      <w:proofErr w:type="spellEnd"/>
+      <w:r>
+        <w:t xml:space="preserve"> (</w:t>
+      </w:r>
+      <w:proofErr w:type="spellStart"/>
+      <w:r>
+        <w:t>Birincil</w:t>
+      </w:r>
+      <w:proofErr w:type="spellEnd"/>
+      <w:r>
+        <w:t xml:space="preserve"> </w:t>
+      </w:r>
+      <w:proofErr w:type="spellStart"/>
+      <w:r>
+        <w:t>Anahtar</w:t>
+      </w:r>
+      <w:proofErr w:type="spellEnd"/>
+      <w:r>
+        <w:t>)</w:t>
+      </w:r>
+    </w:p>
+    <w:p>
+      <w:pPr>
+        <w:numPr>
+          <w:ilvl w:val="1"/>
+          <w:numId w:val="12"/>
+        </w:numPr>
+        <w:bidi w:val="0"/>
+      </w:pPr>
+      <w:r>
+        <w:t xml:space="preserve">name: </w:t>
+      </w:r>
+      <w:r>
+        <w:t>country</w:t>
+      </w:r>
       <w:r>
         <w:t xml:space="preserve"> </w:t>
       </w:r>
@@ -2713,6 +3180,196 @@
     </w:p>
     <w:p>
       <w:pPr>
+        <w:numPr>
+          <w:ilvl w:val="0"/>
+          <w:numId w:val="13"/>
+        </w:numPr>
+        <w:bidi w:val="0"/>
+      </w:pPr>
+      <w:r>
+        <w:rPr>
+          <w:b/>
+          <w:bCs/>
+        </w:rPr>
+        <w:t>industry → sector (</w:t>
+      </w:r>
+      <w:proofErr w:type="spellStart"/>
+      <w:r>
+        <w:rPr>
+          <w:b/>
+          <w:bCs/>
+        </w:rPr>
+        <w:t>çoktan</w:t>
+      </w:r>
+      <w:proofErr w:type="spellEnd"/>
+      <w:r>
+        <w:rPr>
+          <w:b/>
+          <w:bCs/>
+        </w:rPr>
+        <w:t xml:space="preserve"> </w:t>
+      </w:r>
+      <w:proofErr w:type="spellStart"/>
+      <w:r>
+        <w:rPr>
+          <w:b/>
+          <w:bCs/>
+        </w:rPr>
+        <w:t>bire</w:t>
+      </w:r>
+      <w:proofErr w:type="spellEnd"/>
+      <w:r>
+        <w:rPr>
+          <w:b/>
+          <w:bCs/>
+        </w:rPr>
+        <w:t>):</w:t>
+      </w:r>
+      <w:r>
+        <w:t xml:space="preserve"> Her </w:t>
+      </w:r>
+      <w:proofErr w:type="spellStart"/>
+      <w:r>
+        <w:t>sektör</w:t>
+      </w:r>
+      <w:proofErr w:type="spellEnd"/>
+      <w:r>
+        <w:t xml:space="preserve">, </w:t>
+      </w:r>
+      <w:proofErr w:type="spellStart"/>
+      <w:r>
+        <w:t>bir</w:t>
+      </w:r>
+      <w:proofErr w:type="spellEnd"/>
+      <w:r>
+        <w:t xml:space="preserve"> </w:t>
+      </w:r>
+      <w:proofErr w:type="spellStart"/>
+      <w:r>
+        <w:t>üst</w:t>
+      </w:r>
+      <w:proofErr w:type="spellEnd"/>
+      <w:r>
+        <w:t xml:space="preserve"> </w:t>
+      </w:r>
+      <w:proofErr w:type="spellStart"/>
+      <w:r>
+        <w:t>sektöre</w:t>
+      </w:r>
+      <w:proofErr w:type="spellEnd"/>
+      <w:r>
+        <w:t xml:space="preserve"> </w:t>
+      </w:r>
+      <w:proofErr w:type="spellStart"/>
+      <w:r>
+        <w:t>ait</w:t>
+      </w:r>
+      <w:proofErr w:type="spellEnd"/>
+      <w:r>
+        <w:t xml:space="preserve"> </w:t>
+      </w:r>
+      <w:proofErr w:type="spellStart"/>
+      <w:r>
+        <w:t>olabilir</w:t>
+      </w:r>
+      <w:proofErr w:type="spellEnd"/>
+      <w:r>
+        <w:t>.</w:t>
+      </w:r>
+    </w:p>
+    <w:p>
+      <w:pPr>
+        <w:numPr>
+          <w:ilvl w:val="0"/>
+          <w:numId w:val="13"/>
+        </w:numPr>
+        <w:bidi w:val="0"/>
+      </w:pPr>
+      <w:r>
+        <w:rPr>
+          <w:b/>
+          <w:bCs/>
+        </w:rPr>
+        <w:t>stock → country (</w:t>
+      </w:r>
+      <w:proofErr w:type="spellStart"/>
+      <w:r>
+        <w:rPr>
+          <w:b/>
+          <w:bCs/>
+        </w:rPr>
+        <w:t>çoktan</w:t>
+      </w:r>
+      <w:proofErr w:type="spellEnd"/>
+      <w:r>
+        <w:rPr>
+          <w:b/>
+          <w:bCs/>
+        </w:rPr>
+        <w:t xml:space="preserve"> </w:t>
+      </w:r>
+      <w:proofErr w:type="spellStart"/>
+      <w:r>
+        <w:rPr>
+          <w:b/>
+          <w:bCs/>
+        </w:rPr>
+        <w:t>bire</w:t>
+      </w:r>
+      <w:proofErr w:type="spellEnd"/>
+      <w:r>
+        <w:rPr>
+          <w:b/>
+          <w:bCs/>
+        </w:rPr>
+        <w:t>):</w:t>
+      </w:r>
+      <w:r>
+        <w:t xml:space="preserve"> Her </w:t>
+      </w:r>
+      <w:proofErr w:type="spellStart"/>
+      <w:r>
+        <w:t>hisse</w:t>
+      </w:r>
+      <w:proofErr w:type="spellEnd"/>
+      <w:r>
+        <w:t xml:space="preserve"> </w:t>
+      </w:r>
+      <w:proofErr w:type="spellStart"/>
+      <w:r>
+        <w:t>bir</w:t>
+      </w:r>
+      <w:proofErr w:type="spellEnd"/>
+      <w:r>
+        <w:t xml:space="preserve"> </w:t>
+      </w:r>
+      <w:proofErr w:type="spellStart"/>
+      <w:r>
+        <w:t>ülkeye</w:t>
+      </w:r>
+      <w:proofErr w:type="spellEnd"/>
+      <w:r>
+        <w:t xml:space="preserve"> </w:t>
+      </w:r>
+      <w:proofErr w:type="spellStart"/>
+      <w:r>
+        <w:t>ait</w:t>
+      </w:r>
+      <w:proofErr w:type="spellEnd"/>
+      <w:r>
+        <w:t xml:space="preserve"> </w:t>
+      </w:r>
+      <w:proofErr w:type="spellStart"/>
+      <w:r>
+        <w:t>olabilir</w:t>
+      </w:r>
+      <w:proofErr w:type="spellEnd"/>
+      <w:r>
+        <w:t>.</w:t>
+      </w:r>
+    </w:p>
+    <w:p>
+      <w:pPr>
         <w:bidi w:val="0"/>
         <w:rPr>
           <w:b/>
@@ -2881,7 +3538,6 @@
       </w:pPr>
       <w:proofErr w:type="spellStart"/>
       <w:r>
-        <w:lastRenderedPageBreak/>
         <w:t>Tarihsel</w:t>
       </w:r>
       <w:proofErr w:type="spellEnd"/>
@@ -3126,7 +3782,18 @@
       </w:r>
       <w:proofErr w:type="spellEnd"/>
       <w:r>
-        <w:t xml:space="preserve"> (Django, SQLite) </w:t>
+        <w:t xml:space="preserve"> (Django, SQLite</w:t>
+      </w:r>
+      <w:r>
+        <w:t xml:space="preserve">, </w:t>
+      </w:r>
+      <w:proofErr w:type="spellStart"/>
+      <w:r>
+        <w:t>Yfinance</w:t>
+      </w:r>
+      <w:proofErr w:type="spellEnd"/>
+      <w:r>
+        <w:t xml:space="preserve">) </w:t>
       </w:r>
       <w:proofErr w:type="spellStart"/>
       <w:r>
@@ -3391,9 +4058,6 @@
     <w:p>
       <w:pPr>
         <w:bidi w:val="0"/>
-        <w:rPr>
-          <w:rFonts w:hint="cs"/>
-        </w:rPr>
       </w:pPr>
       <w:proofErr w:type="spellStart"/>
       <w:r>

</xml_diff>